<commit_message>
added sources for personal DQL contribution
</commit_message>
<xml_diff>
--- a/EDA/Kacper/Kacper_GreenScore_DataQualityReport.docx
+++ b/EDA/Kacper/Kacper_GreenScore_DataQualityReport.docx
@@ -371,13 +371,8 @@
       <w:r>
         <w:t xml:space="preserve">section, we need to answer a simple question, which is “Is my data comprehensive?”. A complete dataset shouldn’t have any missing values, </w:t>
       </w:r>
-      <w:proofErr w:type="gramStart"/>
-      <w:r>
-        <w:t>duplicates</w:t>
-      </w:r>
-      <w:proofErr w:type="gramEnd"/>
-      <w:r>
-        <w:t xml:space="preserve"> or irrelevant values. In the figure 1, we can see, that some of the datasets found are indeed missing values </w:t>
+      <w:r>
+        <w:t xml:space="preserve">duplicates or irrelevant values. In the figure 1, we can see, that some of the datasets found are indeed missing values </w:t>
       </w:r>
       <w:r>
         <w:t xml:space="preserve">(3/5 datasets found do have some number of missing values). The highest total percentage of missing values can be seen in data </w:t>
@@ -512,15 +507,7 @@
         <w:t xml:space="preserve"> </w:t>
       </w:r>
       <w:r>
-        <w:t xml:space="preserve">Data timeliness is basically about how quickly data is captured, </w:t>
-      </w:r>
-      <w:proofErr w:type="gramStart"/>
-      <w:r>
-        <w:t>processed</w:t>
-      </w:r>
-      <w:proofErr w:type="gramEnd"/>
-      <w:r>
-        <w:t xml:space="preserve"> and made available to us. When it comes to datasets I discovered, the data is mostly </w:t>
+        <w:t xml:space="preserve">Data timeliness is basically about how quickly data is captured, processed and made available to us. When it comes to datasets I discovered, the data is mostly </w:t>
       </w:r>
       <w:r>
         <w:t xml:space="preserve">yearly. We only get an information per year. I couldn’t find a dataset that would be represented by month for example, so I can say that my data is not so timeliness. </w:t>
@@ -591,13 +578,7 @@
         <w:t xml:space="preserve">Data Timeliness: </w:t>
       </w:r>
       <w:r>
-        <w:t xml:space="preserve">Considering the current data collection frequency, I propose collecting and updating data at shorter intervals, such as monthly or quarterly. This will provide a </w:t>
-      </w:r>
-      <w:r>
-        <w:t>timelier</w:t>
-      </w:r>
-      <w:r>
-        <w:t xml:space="preserve"> view of the municipality's characteristics and enable better monitoring of changes and trends over time.</w:t>
+        <w:t>Considering the current data collection frequency, I propose collecting and updating data at shorter intervals, such as monthly or quarterly. This will provide a timelier view of the municipality's characteristics and enable better monitoring of changes and trends over time.</w:t>
       </w:r>
     </w:p>
     <w:p/>
@@ -660,6 +641,60 @@
         <w:t xml:space="preserve"> I believe it is important to develop comprehensive documentation for each dataset, outlining data sources, collection methods, and any preprocessing or transformations applied. This documentation will provide a clear understanding of the data's context and limitations, promoting transparency and reproducibility in analyses.</w:t>
       </w:r>
     </w:p>
+    <w:p/>
+    <w:p/>
+    <w:p/>
+    <w:p>
+      <w:r>
+        <w:lastRenderedPageBreak/>
+        <w:t xml:space="preserve">Sources: </w:t>
+      </w:r>
+    </w:p>
+    <w:p>
+      <w:r>
+        <w:t>Sources:</w:t>
+      </w:r>
+    </w:p>
+    <w:p>
+      <w:r>
+        <w:t xml:space="preserve">IBM Documentation. (n.d.). </w:t>
+      </w:r>
+      <w:hyperlink r:id="rId12" w:history="1">
+        <w:r>
+          <w:rPr>
+            <w:rStyle w:val="Hyperlink"/>
+          </w:rPr>
+          <w:t>https://www.ibm.com/docs/en/spss-modeler/18.2.0?topic=quality-writing-data-report</w:t>
+        </w:r>
+      </w:hyperlink>
+      <w:r>
+        <w:t xml:space="preserve"> </w:t>
+      </w:r>
+    </w:p>
+    <w:p>
+      <w:r>
+        <w:t xml:space="preserve">Monsanto, C. M. (2022, July 1). Data Quality: A Comprehensive Overview [+Examples]. </w:t>
+      </w:r>
+      <w:proofErr w:type="spellStart"/>
+      <w:r>
+        <w:t>Hubspot</w:t>
+      </w:r>
+      <w:proofErr w:type="spellEnd"/>
+      <w:r>
+        <w:t xml:space="preserve">. </w:t>
+      </w:r>
+      <w:hyperlink r:id="rId13" w:history="1">
+        <w:r>
+          <w:rPr>
+            <w:rStyle w:val="Hyperlink"/>
+          </w:rPr>
+          <w:t>https://blog.hubspot.com/website/comprehensive-overview-of-data-quality</w:t>
+        </w:r>
+      </w:hyperlink>
+      <w:r>
+        <w:t xml:space="preserve"> </w:t>
+      </w:r>
+    </w:p>
     <w:p>
       <w:pPr>
         <w:rPr>
@@ -672,8 +707,8 @@
       </w:pPr>
     </w:p>
     <w:sectPr>
-      <w:headerReference w:type="default" r:id="rId12"/>
-      <w:footerReference w:type="default" r:id="rId13"/>
+      <w:headerReference w:type="default" r:id="rId14"/>
+      <w:footerReference w:type="default" r:id="rId15"/>
       <w:pgSz w:w="11906" w:h="16838"/>
       <w:pgMar w:top="1440" w:right="1440" w:bottom="1440" w:left="1440" w:header="720" w:footer="720" w:gutter="0"/>
       <w:cols w:space="720"/>
@@ -2297,6 +2332,18 @@
       <w:spacing w:after="0" w:line="240" w:lineRule="auto"/>
     </w:pPr>
   </w:style>
+  <w:style w:type="character" w:styleId="UnresolvedMention">
+    <w:name w:val="Unresolved Mention"/>
+    <w:basedOn w:val="DefaultParagraphFont"/>
+    <w:uiPriority w:val="99"/>
+    <w:semiHidden/>
+    <w:unhideWhenUsed/>
+    <w:rsid w:val="00197A1A"/>
+    <w:rPr>
+      <w:color w:val="605E5C"/>
+      <w:shd w:val="clear" w:color="auto" w:fill="E1DFDD"/>
+    </w:rPr>
+  </w:style>
 </w:styles>
 </file>
 
@@ -2562,6 +2609,21 @@
 </file>
 
 <file path=customXml/item1.xml><?xml version="1.0" encoding="utf-8"?>
+<?mso-contentType ?>
+<FormTemplates xmlns="http://schemas.microsoft.com/sharepoint/v3/contenttype/forms">
+  <Display>DocumentLibraryForm</Display>
+  <Edit>DocumentLibraryForm</Edit>
+  <New>DocumentLibraryForm</New>
+</FormTemplates>
+</file>
+
+<file path=customXml/item2.xml><?xml version="1.0" encoding="utf-8"?>
+<p:properties xmlns:p="http://schemas.microsoft.com/office/2006/metadata/properties" xmlns:xsi="http://www.w3.org/2001/XMLSchema-instance" xmlns:pc="http://schemas.microsoft.com/office/infopath/2007/PartnerControls">
+  <documentManagement/>
+</p:properties>
+</file>
+
+<file path=customXml/item3.xml><?xml version="1.0" encoding="utf-8"?>
 <ct:contentTypeSchema xmlns:ct="http://schemas.microsoft.com/office/2006/metadata/contentType" xmlns:ma="http://schemas.microsoft.com/office/2006/metadata/properties/metaAttributes" ct:_="" ma:_="" ma:contentTypeName="Document" ma:contentTypeID="0x010100C682F4DF6A057C46B4425A83556612B4" ma:contentTypeVersion="3" ma:contentTypeDescription="Create a new document." ma:contentTypeScope="" ma:versionID="1114dc62257b2d030df197f54a20e9d0">
   <xsd:schema xmlns:xsd="http://www.w3.org/2001/XMLSchema" xmlns:xs="http://www.w3.org/2001/XMLSchema" xmlns:p="http://schemas.microsoft.com/office/2006/metadata/properties" xmlns:ns2="c53d3b05-396f-4f7f-95c2-772d17148061" targetNamespace="http://schemas.microsoft.com/office/2006/metadata/properties" ma:root="true" ma:fieldsID="fcdbae4a9ecff31eb87235607b50763e" ns2:_="">
     <xsd:import namespace="c53d3b05-396f-4f7f-95c2-772d17148061"/>
@@ -2699,22 +2761,24 @@
 </ct:contentTypeSchema>
 </file>
 
-<file path=customXml/item2.xml><?xml version="1.0" encoding="utf-8"?>
-<p:properties xmlns:p="http://schemas.microsoft.com/office/2006/metadata/properties" xmlns:xsi="http://www.w3.org/2001/XMLSchema-instance" xmlns:pc="http://schemas.microsoft.com/office/infopath/2007/PartnerControls">
-  <documentManagement/>
-</p:properties>
+<file path=customXml/itemProps1.xml><?xml version="1.0" encoding="utf-8"?>
+<ds:datastoreItem xmlns:ds="http://schemas.openxmlformats.org/officeDocument/2006/customXml" ds:itemID="{AEC00F78-BD4E-4D90-B6DF-FC6A4E1EBED8}">
+  <ds:schemaRefs>
+    <ds:schemaRef ds:uri="http://schemas.microsoft.com/sharepoint/v3/contenttype/forms"/>
+  </ds:schemaRefs>
+</ds:datastoreItem>
 </file>
 
-<file path=customXml/item3.xml><?xml version="1.0" encoding="utf-8"?>
-<?mso-contentType ?>
-<FormTemplates xmlns="http://schemas.microsoft.com/sharepoint/v3/contenttype/forms">
-  <Display>DocumentLibraryForm</Display>
-  <Edit>DocumentLibraryForm</Edit>
-  <New>DocumentLibraryForm</New>
-</FormTemplates>
+<file path=customXml/itemProps2.xml><?xml version="1.0" encoding="utf-8"?>
+<ds:datastoreItem xmlns:ds="http://schemas.openxmlformats.org/officeDocument/2006/customXml" ds:itemID="{17C9D693-FDDD-44B8-9C73-3AEB079653FE}">
+  <ds:schemaRefs>
+    <ds:schemaRef ds:uri="http://schemas.microsoft.com/office/2006/metadata/properties"/>
+    <ds:schemaRef ds:uri="http://schemas.microsoft.com/office/infopath/2007/PartnerControls"/>
+  </ds:schemaRefs>
+</ds:datastoreItem>
 </file>
 
-<file path=customXml/itemProps1.xml><?xml version="1.0" encoding="utf-8"?>
+<file path=customXml/itemProps3.xml><?xml version="1.0" encoding="utf-8"?>
 <ds:datastoreItem xmlns:ds="http://schemas.openxmlformats.org/officeDocument/2006/customXml" ds:itemID="{EF0CACF4-6715-425C-A021-706569B9CB03}">
   <ds:schemaRefs>
     <ds:schemaRef ds:uri="http://schemas.microsoft.com/office/2006/metadata/contentType"/>
@@ -2730,21 +2794,4 @@
     <ds:schemaRef ds:uri="http://schemas.microsoft.com/internal/obd"/>
   </ds:schemaRefs>
 </ds:datastoreItem>
-</file>
-
-<file path=customXml/itemProps2.xml><?xml version="1.0" encoding="utf-8"?>
-<ds:datastoreItem xmlns:ds="http://schemas.openxmlformats.org/officeDocument/2006/customXml" ds:itemID="{17C9D693-FDDD-44B8-9C73-3AEB079653FE}">
-  <ds:schemaRefs>
-    <ds:schemaRef ds:uri="http://schemas.microsoft.com/office/2006/metadata/properties"/>
-    <ds:schemaRef ds:uri="http://schemas.microsoft.com/office/infopath/2007/PartnerControls"/>
-  </ds:schemaRefs>
-</ds:datastoreItem>
-</file>
-
-<file path=customXml/itemProps3.xml><?xml version="1.0" encoding="utf-8"?>
-<ds:datastoreItem xmlns:ds="http://schemas.openxmlformats.org/officeDocument/2006/customXml" ds:itemID="{AEC00F78-BD4E-4D90-B6DF-FC6A4E1EBED8}">
-  <ds:schemaRefs>
-    <ds:schemaRef ds:uri="http://schemas.microsoft.com/sharepoint/v3/contenttype/forms"/>
-  </ds:schemaRefs>
-</ds:datastoreItem>
 </file>
</xml_diff>